<commit_message>
PDF aanwerken + WIreframes
</commit_message>
<xml_diff>
--- a/docs/Groep30.docx
+++ b/docs/Groep30.docx
@@ -3,41 +3,382 @@
 <w:document xmlns:wpc="http://schemas.microsoft.com/office/word/2010/wordprocessingCanvas" xmlns:mc="http://schemas.openxmlformats.org/markup-compatibility/2006" xmlns:o="urn:schemas-microsoft-com:office:office" xmlns:r="http://schemas.openxmlformats.org/officeDocument/2006/relationships" xmlns:m="http://schemas.openxmlformats.org/officeDocument/2006/math" xmlns:v="urn:schemas-microsoft-com:vml" xmlns:wp14="http://schemas.microsoft.com/office/word/2010/wordprocessingDrawing" xmlns:wp="http://schemas.openxmlformats.org/drawingml/2006/wordprocessingDrawing" xmlns:w10="urn:schemas-microsoft-com:office:word" xmlns:w="http://schemas.openxmlformats.org/wordprocessingml/2006/main" xmlns:w14="http://schemas.microsoft.com/office/word/2010/wordml" xmlns:w15="http://schemas.microsoft.com/office/word/2012/wordml" xmlns:wpg="http://schemas.microsoft.com/office/word/2010/wordprocessingGroup" xmlns:wpi="http://schemas.microsoft.com/office/word/2010/wordprocessingInk" xmlns:wne="http://schemas.microsoft.com/office/word/2006/wordml" xmlns:wps="http://schemas.microsoft.com/office/word/2010/wordprocessingShape" mc:Ignorable="w14 w15 wp14">
   <w:body>
     <w:p>
-      <w:r>
+      <w:pPr>
+        <w:pStyle w:val="Heading1"/>
+        <w:rPr>
+          <w:lang w:val="en-US"/>
+        </w:rPr>
+      </w:pPr>
+      <w:r>
+        <w:rPr>
+          <w:lang w:val="en-US"/>
+        </w:rPr>
         <w:t>Titelblad</w:t>
       </w:r>
     </w:p>
     <w:p>
-      <w:r>
+      <w:pPr>
+        <w:rPr>
+          <w:lang w:val="en-US"/>
+        </w:rPr>
+      </w:pPr>
+      <w:r>
+        <w:rPr>
+          <w:lang w:val="en-US"/>
+        </w:rPr>
         <w:br w:type="page"/>
       </w:r>
     </w:p>
     <w:p>
-      <w:r>
+      <w:pPr>
+        <w:pStyle w:val="Heading1"/>
+        <w:rPr>
+          <w:lang w:val="en-US"/>
+        </w:rPr>
+      </w:pPr>
+      <w:r>
+        <w:rPr>
+          <w:lang w:val="en-US"/>
+        </w:rPr>
         <w:lastRenderedPageBreak/>
         <w:t>Klassendiagram</w:t>
       </w:r>
     </w:p>
     <w:p>
-      <w:r>
+      <w:pPr>
+        <w:rPr>
+          <w:lang w:val="en-US"/>
+        </w:rPr>
+      </w:pPr>
+      <w:r>
+        <w:rPr>
+          <w:lang w:val="en-US"/>
+        </w:rPr>
         <w:br w:type="page"/>
       </w:r>
     </w:p>
     <w:p>
-      <w:r>
+      <w:pPr>
+        <w:pStyle w:val="Heading1"/>
+        <w:rPr>
+          <w:lang w:val="en-US"/>
+        </w:rPr>
+      </w:pPr>
+      <w:r>
+        <w:rPr>
+          <w:lang w:val="en-US"/>
+        </w:rPr>
         <w:lastRenderedPageBreak/>
         <w:t>Wireframes</w:t>
       </w:r>
     </w:p>
     <w:p>
-      <w:r>
+      <w:pPr>
+        <w:pStyle w:val="Heading2"/>
+        <w:rPr>
+          <w:lang w:val="en-US"/>
+        </w:rPr>
+      </w:pPr>
+      <w:r>
+        <w:rPr>
+          <w:lang w:val="en-US"/>
+        </w:rPr>
+        <w:t>Low fidelity wireframes</w:t>
+      </w:r>
+    </w:p>
+    <w:p>
+      <w:pPr>
+        <w:rPr>
+          <w:lang w:val="en-US"/>
+        </w:rPr>
+      </w:pPr>
+      <w:r>
+        <w:rPr>
+          <w:noProof/>
+          <w:lang w:eastAsia="nl-BE"/>
+        </w:rPr>
+        <w:drawing>
+          <wp:inline distT="0" distB="0" distL="0" distR="0">
+            <wp:extent cx="2676525" cy="1784350"/>
+            <wp:effectExtent l="0" t="0" r="9525" b="6350"/>
+            <wp:docPr id="2" name="Picture 2"/>
+            <wp:cNvGraphicFramePr>
+              <a:graphicFrameLocks xmlns:a="http://schemas.openxmlformats.org/drawingml/2006/main" noChangeAspect="1"/>
+            </wp:cNvGraphicFramePr>
+            <a:graphic xmlns:a="http://schemas.openxmlformats.org/drawingml/2006/main">
+              <a:graphicData uri="http://schemas.openxmlformats.org/drawingml/2006/picture">
+                <pic:pic xmlns:pic="http://schemas.openxmlformats.org/drawingml/2006/picture">
+                  <pic:nvPicPr>
+                    <pic:cNvPr id="2" name="Menu.png"/>
+                    <pic:cNvPicPr/>
+                  </pic:nvPicPr>
+                  <pic:blipFill>
+                    <a:blip r:embed="rId6" cstate="print">
+                      <a:extLst>
+                        <a:ext uri="{28A0092B-C50C-407E-A947-70E740481C1C}">
+                          <a14:useLocalDpi xmlns:a14="http://schemas.microsoft.com/office/drawing/2010/main" val="0"/>
+                        </a:ext>
+                      </a:extLst>
+                    </a:blip>
+                    <a:stretch>
+                      <a:fillRect/>
+                    </a:stretch>
+                  </pic:blipFill>
+                  <pic:spPr>
+                    <a:xfrm>
+                      <a:off x="0" y="0"/>
+                      <a:ext cx="2686861" cy="1791241"/>
+                    </a:xfrm>
+                    <a:prstGeom prst="rect">
+                      <a:avLst/>
+                    </a:prstGeom>
+                  </pic:spPr>
+                </pic:pic>
+              </a:graphicData>
+            </a:graphic>
+          </wp:inline>
+        </w:drawing>
+      </w:r>
+      <w:r>
+        <w:rPr>
+          <w:noProof/>
+          <w:lang w:eastAsia="nl-BE"/>
+        </w:rPr>
+        <w:drawing>
+          <wp:inline distT="0" distB="0" distL="0" distR="0">
+            <wp:extent cx="2695575" cy="1797050"/>
+            <wp:effectExtent l="0" t="0" r="9525" b="0"/>
+            <wp:docPr id="3" name="Picture 3"/>
+            <wp:cNvGraphicFramePr>
+              <a:graphicFrameLocks xmlns:a="http://schemas.openxmlformats.org/drawingml/2006/main" noChangeAspect="1"/>
+            </wp:cNvGraphicFramePr>
+            <a:graphic xmlns:a="http://schemas.openxmlformats.org/drawingml/2006/main">
+              <a:graphicData uri="http://schemas.openxmlformats.org/drawingml/2006/picture">
+                <pic:pic xmlns:pic="http://schemas.openxmlformats.org/drawingml/2006/picture">
+                  <pic:nvPicPr>
+                    <pic:cNvPr id="3" name="startScreen.png"/>
+                    <pic:cNvPicPr/>
+                  </pic:nvPicPr>
+                  <pic:blipFill>
+                    <a:blip r:embed="rId7" cstate="print">
+                      <a:extLst>
+                        <a:ext uri="{28A0092B-C50C-407E-A947-70E740481C1C}">
+                          <a14:useLocalDpi xmlns:a14="http://schemas.microsoft.com/office/drawing/2010/main" val="0"/>
+                        </a:ext>
+                      </a:extLst>
+                    </a:blip>
+                    <a:stretch>
+                      <a:fillRect/>
+                    </a:stretch>
+                  </pic:blipFill>
+                  <pic:spPr>
+                    <a:xfrm>
+                      <a:off x="0" y="0"/>
+                      <a:ext cx="2707118" cy="1804745"/>
+                    </a:xfrm>
+                    <a:prstGeom prst="rect">
+                      <a:avLst/>
+                    </a:prstGeom>
+                  </pic:spPr>
+                </pic:pic>
+              </a:graphicData>
+            </a:graphic>
+          </wp:inline>
+        </w:drawing>
+      </w:r>
+    </w:p>
+    <w:p>
+      <w:pPr>
+        <w:rPr>
+          <w:lang w:val="en-US"/>
+        </w:rPr>
+      </w:pPr>
+      <w:r>
+        <w:rPr>
+          <w:noProof/>
+          <w:lang w:eastAsia="nl-BE"/>
+        </w:rPr>
+        <w:drawing>
+          <wp:inline distT="0" distB="0" distL="0" distR="0">
+            <wp:extent cx="2871788" cy="1914525"/>
+            <wp:effectExtent l="0" t="0" r="5080" b="0"/>
+            <wp:docPr id="4" name="Picture 4"/>
+            <wp:cNvGraphicFramePr>
+              <a:graphicFrameLocks xmlns:a="http://schemas.openxmlformats.org/drawingml/2006/main" noChangeAspect="1"/>
+            </wp:cNvGraphicFramePr>
+            <a:graphic xmlns:a="http://schemas.openxmlformats.org/drawingml/2006/main">
+              <a:graphicData uri="http://schemas.openxmlformats.org/drawingml/2006/picture">
+                <pic:pic xmlns:pic="http://schemas.openxmlformats.org/drawingml/2006/picture">
+                  <pic:nvPicPr>
+                    <pic:cNvPr id="4" name="Game.png"/>
+                    <pic:cNvPicPr/>
+                  </pic:nvPicPr>
+                  <pic:blipFill>
+                    <a:blip r:embed="rId8" cstate="print">
+                      <a:extLst>
+                        <a:ext uri="{28A0092B-C50C-407E-A947-70E740481C1C}">
+                          <a14:useLocalDpi xmlns:a14="http://schemas.microsoft.com/office/drawing/2010/main" val="0"/>
+                        </a:ext>
+                      </a:extLst>
+                    </a:blip>
+                    <a:stretch>
+                      <a:fillRect/>
+                    </a:stretch>
+                  </pic:blipFill>
+                  <pic:spPr>
+                    <a:xfrm>
+                      <a:off x="0" y="0"/>
+                      <a:ext cx="2885325" cy="1923550"/>
+                    </a:xfrm>
+                    <a:prstGeom prst="rect">
+                      <a:avLst/>
+                    </a:prstGeom>
+                  </pic:spPr>
+                </pic:pic>
+              </a:graphicData>
+            </a:graphic>
+          </wp:inline>
+        </w:drawing>
+      </w:r>
+      <w:r>
+        <w:rPr>
+          <w:noProof/>
+          <w:lang w:eastAsia="nl-BE"/>
+        </w:rPr>
+        <w:drawing>
+          <wp:inline distT="0" distB="0" distL="0" distR="0">
+            <wp:extent cx="2871788" cy="1914525"/>
+            <wp:effectExtent l="0" t="0" r="5080" b="0"/>
+            <wp:docPr id="5" name="Picture 5"/>
+            <wp:cNvGraphicFramePr>
+              <a:graphicFrameLocks xmlns:a="http://schemas.openxmlformats.org/drawingml/2006/main" noChangeAspect="1"/>
+            </wp:cNvGraphicFramePr>
+            <a:graphic xmlns:a="http://schemas.openxmlformats.org/drawingml/2006/main">
+              <a:graphicData uri="http://schemas.openxmlformats.org/drawingml/2006/picture">
+                <pic:pic xmlns:pic="http://schemas.openxmlformats.org/drawingml/2006/picture">
+                  <pic:nvPicPr>
+                    <pic:cNvPr id="5" name="gameWon.png"/>
+                    <pic:cNvPicPr/>
+                  </pic:nvPicPr>
+                  <pic:blipFill>
+                    <a:blip r:embed="rId9" cstate="print">
+                      <a:extLst>
+                        <a:ext uri="{28A0092B-C50C-407E-A947-70E740481C1C}">
+                          <a14:useLocalDpi xmlns:a14="http://schemas.microsoft.com/office/drawing/2010/main" val="0"/>
+                        </a:ext>
+                      </a:extLst>
+                    </a:blip>
+                    <a:stretch>
+                      <a:fillRect/>
+                    </a:stretch>
+                  </pic:blipFill>
+                  <pic:spPr>
+                    <a:xfrm>
+                      <a:off x="0" y="0"/>
+                      <a:ext cx="2872106" cy="1914737"/>
+                    </a:xfrm>
+                    <a:prstGeom prst="rect">
+                      <a:avLst/>
+                    </a:prstGeom>
+                  </pic:spPr>
+                </pic:pic>
+              </a:graphicData>
+            </a:graphic>
+          </wp:inline>
+        </w:drawing>
+      </w:r>
+    </w:p>
+    <w:p>
+      <w:pPr>
+        <w:pStyle w:val="Heading2"/>
+        <w:rPr>
+          <w:lang w:val="en-US"/>
+        </w:rPr>
+      </w:pPr>
+      <w:r>
+        <w:rPr>
+          <w:lang w:val="en-US"/>
+        </w:rPr>
+        <w:t>High fidelity wireframes</w:t>
+      </w:r>
+    </w:p>
+    <w:p>
+      <w:pPr>
+        <w:rPr>
+          <w:lang w:val="en-US"/>
+        </w:rPr>
+      </w:pPr>
+      <w:r>
+        <w:rPr>
+          <w:noProof/>
+          <w:lang w:eastAsia="nl-BE"/>
+        </w:rPr>
+        <w:drawing>
+          <wp:inline distT="0" distB="0" distL="0" distR="0">
+            <wp:extent cx="5760720" cy="4057015"/>
+            <wp:effectExtent l="0" t="0" r="0" b="635"/>
+            <wp:docPr id="6" name="Picture 6"/>
+            <wp:cNvGraphicFramePr>
+              <a:graphicFrameLocks xmlns:a="http://schemas.openxmlformats.org/drawingml/2006/main" noChangeAspect="1"/>
+            </wp:cNvGraphicFramePr>
+            <a:graphic xmlns:a="http://schemas.openxmlformats.org/drawingml/2006/main">
+              <a:graphicData uri="http://schemas.openxmlformats.org/drawingml/2006/picture">
+                <pic:pic xmlns:pic="http://schemas.openxmlformats.org/drawingml/2006/picture">
+                  <pic:nvPicPr>
+                    <pic:cNvPr id="6" name="Menu.png"/>
+                    <pic:cNvPicPr/>
+                  </pic:nvPicPr>
+                  <pic:blipFill>
+                    <a:blip r:embed="rId10">
+                      <a:extLst>
+                        <a:ext uri="{28A0092B-C50C-407E-A947-70E740481C1C}">
+                          <a14:useLocalDpi xmlns:a14="http://schemas.microsoft.com/office/drawing/2010/main" val="0"/>
+                        </a:ext>
+                      </a:extLst>
+                    </a:blip>
+                    <a:stretch>
+                      <a:fillRect/>
+                    </a:stretch>
+                  </pic:blipFill>
+                  <pic:spPr>
+                    <a:xfrm>
+                      <a:off x="0" y="0"/>
+                      <a:ext cx="5760720" cy="4057015"/>
+                    </a:xfrm>
+                    <a:prstGeom prst="rect">
+                      <a:avLst/>
+                    </a:prstGeom>
+                  </pic:spPr>
+                </pic:pic>
+              </a:graphicData>
+            </a:graphic>
+          </wp:inline>
+        </w:drawing>
+      </w:r>
+      <w:bookmarkStart w:id="0" w:name="_GoBack"/>
+      <w:bookmarkEnd w:id="0"/>
+    </w:p>
+    <w:p>
+      <w:pPr>
+        <w:rPr>
+          <w:lang w:val="en-US"/>
+        </w:rPr>
+      </w:pPr>
+      <w:r>
+        <w:rPr>
+          <w:lang w:val="en-US"/>
+        </w:rPr>
+        <w:lastRenderedPageBreak/>
         <w:br w:type="page"/>
       </w:r>
     </w:p>
     <w:p>
+      <w:pPr>
+        <w:pStyle w:val="Heading1"/>
+      </w:pPr>
       <w:r>
         <w:lastRenderedPageBreak/>
-        <w:t>Taakverdeling binnen het team</w:t>
+        <w:t>Taakverdeling</w:t>
       </w:r>
     </w:p>
     <w:p>
@@ -46,6 +387,9 @@
       </w:r>
     </w:p>
     <w:p>
+      <w:pPr>
+        <w:pStyle w:val="Heading1"/>
+      </w:pPr>
       <w:r>
         <w:lastRenderedPageBreak/>
         <w:t>Studietijdmeting</w:t>
@@ -57,14 +401,105 @@
       </w:r>
     </w:p>
     <w:p>
+      <w:pPr>
+        <w:pStyle w:val="Heading1"/>
+      </w:pPr>
       <w:r>
         <w:lastRenderedPageBreak/>
         <w:t>Commentaar</w:t>
       </w:r>
-      <w:bookmarkStart w:id="0" w:name="_GoBack"/>
-      <w:bookmarkEnd w:id="0"/>
+    </w:p>
+    <w:p>
+      <w:pPr>
+        <w:pStyle w:val="Heading2"/>
+        <w:rPr>
+          <w:lang w:val="en-US"/>
+        </w:rPr>
+      </w:pPr>
+      <w:r>
+        <w:rPr>
+          <w:lang w:val="en-US"/>
+        </w:rPr>
+        <w:t xml:space="preserve">Shane </w:t>
+      </w:r>
+      <w:proofErr w:type="spellStart"/>
+      <w:r>
+        <w:rPr>
+          <w:lang w:val="en-US"/>
+        </w:rPr>
+        <w:t>Deconinck</w:t>
+      </w:r>
+      <w:proofErr w:type="spellEnd"/>
+    </w:p>
+    <w:p>
+      <w:pPr>
+        <w:pStyle w:val="Heading2"/>
+        <w:rPr>
+          <w:lang w:val="en-US"/>
+        </w:rPr>
+      </w:pPr>
+      <w:r>
+        <w:rPr>
+          <w:lang w:val="en-US"/>
+        </w:rPr>
+        <w:t xml:space="preserve">Matthias </w:t>
+      </w:r>
+      <w:proofErr w:type="spellStart"/>
+      <w:r>
+        <w:rPr>
+          <w:lang w:val="en-US"/>
+        </w:rPr>
+        <w:t>Haelman</w:t>
+      </w:r>
+      <w:proofErr w:type="spellEnd"/>
+    </w:p>
+    <w:p>
+      <w:pPr>
+        <w:pStyle w:val="Heading2"/>
+        <w:rPr>
+          <w:lang w:val="en-US"/>
+        </w:rPr>
+      </w:pPr>
+      <w:r>
+        <w:rPr>
+          <w:lang w:val="en-US"/>
+        </w:rPr>
+        <w:t xml:space="preserve">Lucas </w:t>
+      </w:r>
+      <w:proofErr w:type="spellStart"/>
+      <w:r>
+        <w:rPr>
+          <w:lang w:val="en-US"/>
+        </w:rPr>
+        <w:t>Pirard</w:t>
+      </w:r>
+      <w:proofErr w:type="spellEnd"/>
+    </w:p>
+    <w:p>
+      <w:pPr>
+        <w:pStyle w:val="Heading2"/>
+        <w:rPr>
+          <w:lang w:val="en-US"/>
+        </w:rPr>
+      </w:pPr>
+      <w:r>
+        <w:rPr>
+          <w:lang w:val="en-US"/>
+        </w:rPr>
+        <w:t xml:space="preserve">Jel </w:t>
+      </w:r>
+      <w:proofErr w:type="spellStart"/>
+      <w:r>
+        <w:rPr>
+          <w:lang w:val="en-US"/>
+        </w:rPr>
+        <w:t>Sadones</w:t>
+      </w:r>
+      <w:proofErr w:type="spellEnd"/>
     </w:p>
     <w:sectPr>
+      <w:headerReference w:type="default" r:id="rId11"/>
+      <w:footerReference w:type="default" r:id="rId12"/>
       <w:pgSz w:w="11906" w:h="16838"/>
       <w:pgMar w:top="1417" w:right="1417" w:bottom="1417" w:left="1417" w:header="708" w:footer="708" w:gutter="0"/>
       <w:cols w:space="708"/>
@@ -72,6 +507,198 @@
     </w:sectPr>
   </w:body>
 </w:document>
+</file>
+
+<file path=word/endnotes.xml><?xml version="1.0" encoding="utf-8"?>
+<w:endnotes xmlns:wpc="http://schemas.microsoft.com/office/word/2010/wordprocessingCanvas" xmlns:mc="http://schemas.openxmlformats.org/markup-compatibility/2006" xmlns:o="urn:schemas-microsoft-com:office:office" xmlns:r="http://schemas.openxmlformats.org/officeDocument/2006/relationships" xmlns:m="http://schemas.openxmlformats.org/officeDocument/2006/math" xmlns:v="urn:schemas-microsoft-com:vml" xmlns:wp14="http://schemas.microsoft.com/office/word/2010/wordprocessingDrawing" xmlns:wp="http://schemas.openxmlformats.org/drawingml/2006/wordprocessingDrawing" xmlns:w10="urn:schemas-microsoft-com:office:word" xmlns:w="http://schemas.openxmlformats.org/wordprocessingml/2006/main" xmlns:w14="http://schemas.microsoft.com/office/word/2010/wordml" xmlns:w15="http://schemas.microsoft.com/office/word/2012/wordml" xmlns:wpg="http://schemas.microsoft.com/office/word/2010/wordprocessingGroup" xmlns:wpi="http://schemas.microsoft.com/office/word/2010/wordprocessingInk" xmlns:wne="http://schemas.microsoft.com/office/word/2006/wordml" xmlns:wps="http://schemas.microsoft.com/office/word/2010/wordprocessingShape" mc:Ignorable="w14 w15 wp14">
+  <w:endnote w:type="separator" w:id="-1">
+    <w:p>
+      <w:pPr>
+        <w:spacing w:after="0" w:line="240" w:lineRule="auto"/>
+      </w:pPr>
+      <w:r>
+        <w:separator/>
+      </w:r>
+    </w:p>
+  </w:endnote>
+  <w:endnote w:type="continuationSeparator" w:id="0">
+    <w:p>
+      <w:pPr>
+        <w:spacing w:after="0" w:line="240" w:lineRule="auto"/>
+      </w:pPr>
+      <w:r>
+        <w:continuationSeparator/>
+      </w:r>
+    </w:p>
+  </w:endnote>
+</w:endnotes>
+</file>
+
+<file path=word/footer1.xml><?xml version="1.0" encoding="utf-8"?>
+<w:ftr xmlns:wpc="http://schemas.microsoft.com/office/word/2010/wordprocessingCanvas" xmlns:mc="http://schemas.openxmlformats.org/markup-compatibility/2006" xmlns:o="urn:schemas-microsoft-com:office:office" xmlns:r="http://schemas.openxmlformats.org/officeDocument/2006/relationships" xmlns:m="http://schemas.openxmlformats.org/officeDocument/2006/math" xmlns:v="urn:schemas-microsoft-com:vml" xmlns:wp14="http://schemas.microsoft.com/office/word/2010/wordprocessingDrawing" xmlns:wp="http://schemas.openxmlformats.org/drawingml/2006/wordprocessingDrawing" xmlns:w10="urn:schemas-microsoft-com:office:word" xmlns:w="http://schemas.openxmlformats.org/wordprocessingml/2006/main" xmlns:w14="http://schemas.microsoft.com/office/word/2010/wordml" xmlns:w15="http://schemas.microsoft.com/office/word/2012/wordml" xmlns:wpg="http://schemas.microsoft.com/office/word/2010/wordprocessingGroup" xmlns:wpi="http://schemas.microsoft.com/office/word/2010/wordprocessingInk" xmlns:wne="http://schemas.microsoft.com/office/word/2006/wordml" xmlns:wps="http://schemas.microsoft.com/office/word/2010/wordprocessingShape" mc:Ignorable="w14 w15 wp14">
+  <w:sdt>
+    <w:sdtPr>
+      <w:id w:val="-687523571"/>
+      <w:docPartObj>
+        <w:docPartGallery w:val="Page Numbers (Bottom of Page)"/>
+        <w:docPartUnique/>
+      </w:docPartObj>
+    </w:sdtPr>
+    <w:sdtEndPr>
+      <w:rPr>
+        <w:noProof/>
+      </w:rPr>
+    </w:sdtEndPr>
+    <w:sdtContent>
+      <w:p>
+        <w:pPr>
+          <w:pStyle w:val="Footer"/>
+          <w:jc w:val="right"/>
+        </w:pPr>
+        <w:r>
+          <w:fldChar w:fldCharType="begin"/>
+        </w:r>
+        <w:r>
+          <w:instrText xml:space="preserve"> PAGE   \* MERGEFORMAT </w:instrText>
+        </w:r>
+        <w:r>
+          <w:fldChar w:fldCharType="separate"/>
+        </w:r>
+        <w:r>
+          <w:rPr>
+            <w:noProof/>
+          </w:rPr>
+          <w:t>4</w:t>
+        </w:r>
+        <w:r>
+          <w:rPr>
+            <w:noProof/>
+          </w:rPr>
+          <w:fldChar w:fldCharType="end"/>
+        </w:r>
+      </w:p>
+    </w:sdtContent>
+  </w:sdt>
+  <w:p>
+    <w:pPr>
+      <w:pStyle w:val="Footer"/>
+    </w:pPr>
+  </w:p>
+</w:ftr>
+</file>
+
+<file path=word/footnotes.xml><?xml version="1.0" encoding="utf-8"?>
+<w:footnotes xmlns:wpc="http://schemas.microsoft.com/office/word/2010/wordprocessingCanvas" xmlns:mc="http://schemas.openxmlformats.org/markup-compatibility/2006" xmlns:o="urn:schemas-microsoft-com:office:office" xmlns:r="http://schemas.openxmlformats.org/officeDocument/2006/relationships" xmlns:m="http://schemas.openxmlformats.org/officeDocument/2006/math" xmlns:v="urn:schemas-microsoft-com:vml" xmlns:wp14="http://schemas.microsoft.com/office/word/2010/wordprocessingDrawing" xmlns:wp="http://schemas.openxmlformats.org/drawingml/2006/wordprocessingDrawing" xmlns:w10="urn:schemas-microsoft-com:office:word" xmlns:w="http://schemas.openxmlformats.org/wordprocessingml/2006/main" xmlns:w14="http://schemas.microsoft.com/office/word/2010/wordml" xmlns:w15="http://schemas.microsoft.com/office/word/2012/wordml" xmlns:wpg="http://schemas.microsoft.com/office/word/2010/wordprocessingGroup" xmlns:wpi="http://schemas.microsoft.com/office/word/2010/wordprocessingInk" xmlns:wne="http://schemas.microsoft.com/office/word/2006/wordml" xmlns:wps="http://schemas.microsoft.com/office/word/2010/wordprocessingShape" mc:Ignorable="w14 w15 wp14">
+  <w:footnote w:type="separator" w:id="-1">
+    <w:p>
+      <w:pPr>
+        <w:spacing w:after="0" w:line="240" w:lineRule="auto"/>
+      </w:pPr>
+      <w:r>
+        <w:separator/>
+      </w:r>
+    </w:p>
+  </w:footnote>
+  <w:footnote w:type="continuationSeparator" w:id="0">
+    <w:p>
+      <w:pPr>
+        <w:spacing w:after="0" w:line="240" w:lineRule="auto"/>
+      </w:pPr>
+      <w:r>
+        <w:continuationSeparator/>
+      </w:r>
+    </w:p>
+  </w:footnote>
+</w:footnotes>
+</file>
+
+<file path=word/header1.xml><?xml version="1.0" encoding="utf-8"?>
+<w:hdr xmlns:wpc="http://schemas.microsoft.com/office/word/2010/wordprocessingCanvas" xmlns:mc="http://schemas.openxmlformats.org/markup-compatibility/2006" xmlns:o="urn:schemas-microsoft-com:office:office" xmlns:r="http://schemas.openxmlformats.org/officeDocument/2006/relationships" xmlns:m="http://schemas.openxmlformats.org/officeDocument/2006/math" xmlns:v="urn:schemas-microsoft-com:vml" xmlns:wp14="http://schemas.microsoft.com/office/word/2010/wordprocessingDrawing" xmlns:wp="http://schemas.openxmlformats.org/drawingml/2006/wordprocessingDrawing" xmlns:w10="urn:schemas-microsoft-com:office:word" xmlns:w="http://schemas.openxmlformats.org/wordprocessingml/2006/main" xmlns:w14="http://schemas.microsoft.com/office/word/2010/wordml" xmlns:w15="http://schemas.microsoft.com/office/word/2012/wordml" xmlns:wpg="http://schemas.microsoft.com/office/word/2010/wordprocessingGroup" xmlns:wpi="http://schemas.microsoft.com/office/word/2010/wordprocessingInk" xmlns:wne="http://schemas.microsoft.com/office/word/2006/wordml" xmlns:wps="http://schemas.microsoft.com/office/word/2010/wordprocessingShape" mc:Ignorable="w14 w15 wp14">
+  <w:p>
+    <w:pPr>
+      <w:pStyle w:val="Header"/>
+    </w:pPr>
+    <w:r>
+      <w:rPr>
+        <w:noProof/>
+        <w:lang w:eastAsia="nl-BE"/>
+      </w:rPr>
+      <w:drawing>
+        <wp:anchor distT="0" distB="0" distL="114300" distR="114300" simplePos="0" relativeHeight="251658240" behindDoc="0" locked="0" layoutInCell="1" allowOverlap="1" wp14:anchorId="3134D13F" wp14:editId="524C26F1">
+          <wp:simplePos x="0" y="0"/>
+          <wp:positionH relativeFrom="column">
+            <wp:posOffset>5310505</wp:posOffset>
+          </wp:positionH>
+          <wp:positionV relativeFrom="paragraph">
+            <wp:posOffset>-325755</wp:posOffset>
+          </wp:positionV>
+          <wp:extent cx="1181100" cy="543981"/>
+          <wp:effectExtent l="0" t="0" r="0" b="8890"/>
+          <wp:wrapNone/>
+          <wp:docPr id="1" name="Picture 1" descr="http://www.howest.be/Documenten/Logo/HOWEST/rgb/howest_rgb.jpg"/>
+          <wp:cNvGraphicFramePr>
+            <a:graphicFrameLocks xmlns:a="http://schemas.openxmlformats.org/drawingml/2006/main" noChangeAspect="1"/>
+          </wp:cNvGraphicFramePr>
+          <a:graphic xmlns:a="http://schemas.openxmlformats.org/drawingml/2006/main">
+            <a:graphicData uri="http://schemas.openxmlformats.org/drawingml/2006/picture">
+              <pic:pic xmlns:pic="http://schemas.openxmlformats.org/drawingml/2006/picture">
+                <pic:nvPicPr>
+                  <pic:cNvPr id="0" name="Picture 1" descr="http://www.howest.be/Documenten/Logo/HOWEST/rgb/howest_rgb.jpg"/>
+                  <pic:cNvPicPr>
+                    <a:picLocks noChangeAspect="1" noChangeArrowheads="1"/>
+                  </pic:cNvPicPr>
+                </pic:nvPicPr>
+                <pic:blipFill>
+                  <a:blip r:embed="rId1" cstate="print">
+                    <a:extLst>
+                      <a:ext uri="{28A0092B-C50C-407E-A947-70E740481C1C}">
+                        <a14:useLocalDpi xmlns:a14="http://schemas.microsoft.com/office/drawing/2010/main" val="0"/>
+                      </a:ext>
+                    </a:extLst>
+                  </a:blip>
+                  <a:srcRect/>
+                  <a:stretch>
+                    <a:fillRect/>
+                  </a:stretch>
+                </pic:blipFill>
+                <pic:spPr bwMode="auto">
+                  <a:xfrm>
+                    <a:off x="0" y="0"/>
+                    <a:ext cx="1181100" cy="543981"/>
+                  </a:xfrm>
+                  <a:prstGeom prst="rect">
+                    <a:avLst/>
+                  </a:prstGeom>
+                  <a:noFill/>
+                  <a:ln>
+                    <a:noFill/>
+                  </a:ln>
+                </pic:spPr>
+              </pic:pic>
+            </a:graphicData>
+          </a:graphic>
+          <wp14:sizeRelH relativeFrom="margin">
+            <wp14:pctWidth>0</wp14:pctWidth>
+          </wp14:sizeRelH>
+          <wp14:sizeRelV relativeFrom="margin">
+            <wp14:pctHeight>0</wp14:pctHeight>
+          </wp14:sizeRelV>
+        </wp:anchor>
+      </w:drawing>
+    </w:r>
+    <w:r>
+      <w:t>Projecten I – Programmeerproject</w:t>
+    </w:r>
+  </w:p>
+  <w:p>
+    <w:pPr>
+      <w:pStyle w:val="Header"/>
+    </w:pPr>
+    <w:r>
+      <w:t>Connect X door Groep 30 : Shane Deconinck, Matthias Haelman, Lucas Pirard en Jel Sadones</w:t>
+    </w:r>
+  </w:p>
+</w:hdr>
 </file>
 
 <file path=word/styles.xml><?xml version="1.0" encoding="utf-8"?>
@@ -468,6 +1095,49 @@
     <w:name w:val="Normal"/>
     <w:qFormat/>
   </w:style>
+  <w:style w:type="paragraph" w:styleId="Heading1">
+    <w:name w:val="heading 1"/>
+    <w:basedOn w:val="Normal"/>
+    <w:next w:val="Normal"/>
+    <w:link w:val="Heading1Char"/>
+    <w:uiPriority w:val="9"/>
+    <w:qFormat/>
+    <w:rsid w:val="00B450AE"/>
+    <w:pPr>
+      <w:keepNext/>
+      <w:keepLines/>
+      <w:spacing w:before="240" w:after="0"/>
+      <w:outlineLvl w:val="0"/>
+    </w:pPr>
+    <w:rPr>
+      <w:rFonts w:asciiTheme="majorHAnsi" w:eastAsiaTheme="majorEastAsia" w:hAnsiTheme="majorHAnsi" w:cstheme="majorBidi"/>
+      <w:color w:val="2E74B5" w:themeColor="accent1" w:themeShade="BF"/>
+      <w:sz w:val="32"/>
+      <w:szCs w:val="32"/>
+    </w:rPr>
+  </w:style>
+  <w:style w:type="paragraph" w:styleId="Heading2">
+    <w:name w:val="heading 2"/>
+    <w:basedOn w:val="Normal"/>
+    <w:next w:val="Normal"/>
+    <w:link w:val="Heading2Char"/>
+    <w:uiPriority w:val="9"/>
+    <w:unhideWhenUsed/>
+    <w:qFormat/>
+    <w:rsid w:val="005A0D56"/>
+    <w:pPr>
+      <w:keepNext/>
+      <w:keepLines/>
+      <w:spacing w:before="40" w:after="0"/>
+      <w:outlineLvl w:val="1"/>
+    </w:pPr>
+    <w:rPr>
+      <w:rFonts w:asciiTheme="majorHAnsi" w:eastAsiaTheme="majorEastAsia" w:hAnsiTheme="majorHAnsi" w:cstheme="majorBidi"/>
+      <w:color w:val="2E74B5" w:themeColor="accent1" w:themeShade="BF"/>
+      <w:sz w:val="26"/>
+      <w:szCs w:val="26"/>
+    </w:rPr>
+  </w:style>
   <w:style w:type="character" w:default="1" w:styleId="DefaultParagraphFont">
     <w:name w:val="Default Paragraph Font"/>
     <w:uiPriority w:val="1"/>
@@ -494,6 +1164,76 @@
     <w:uiPriority w:val="99"/>
     <w:semiHidden/>
     <w:unhideWhenUsed/>
+  </w:style>
+  <w:style w:type="character" w:customStyle="1" w:styleId="Heading1Char">
+    <w:name w:val="Heading 1 Char"/>
+    <w:basedOn w:val="DefaultParagraphFont"/>
+    <w:link w:val="Heading1"/>
+    <w:uiPriority w:val="9"/>
+    <w:rsid w:val="00B450AE"/>
+    <w:rPr>
+      <w:rFonts w:asciiTheme="majorHAnsi" w:eastAsiaTheme="majorEastAsia" w:hAnsiTheme="majorHAnsi" w:cstheme="majorBidi"/>
+      <w:color w:val="2E74B5" w:themeColor="accent1" w:themeShade="BF"/>
+      <w:sz w:val="32"/>
+      <w:szCs w:val="32"/>
+    </w:rPr>
+  </w:style>
+  <w:style w:type="paragraph" w:styleId="Header">
+    <w:name w:val="header"/>
+    <w:basedOn w:val="Normal"/>
+    <w:link w:val="HeaderChar"/>
+    <w:uiPriority w:val="99"/>
+    <w:unhideWhenUsed/>
+    <w:rsid w:val="00B450AE"/>
+    <w:pPr>
+      <w:tabs>
+        <w:tab w:val="center" w:pos="4536"/>
+        <w:tab w:val="right" w:pos="9072"/>
+      </w:tabs>
+      <w:spacing w:after="0" w:line="240" w:lineRule="auto"/>
+    </w:pPr>
+  </w:style>
+  <w:style w:type="character" w:customStyle="1" w:styleId="HeaderChar">
+    <w:name w:val="Header Char"/>
+    <w:basedOn w:val="DefaultParagraphFont"/>
+    <w:link w:val="Header"/>
+    <w:uiPriority w:val="99"/>
+    <w:rsid w:val="00B450AE"/>
+  </w:style>
+  <w:style w:type="paragraph" w:styleId="Footer">
+    <w:name w:val="footer"/>
+    <w:basedOn w:val="Normal"/>
+    <w:link w:val="FooterChar"/>
+    <w:uiPriority w:val="99"/>
+    <w:unhideWhenUsed/>
+    <w:rsid w:val="00B450AE"/>
+    <w:pPr>
+      <w:tabs>
+        <w:tab w:val="center" w:pos="4536"/>
+        <w:tab w:val="right" w:pos="9072"/>
+      </w:tabs>
+      <w:spacing w:after="0" w:line="240" w:lineRule="auto"/>
+    </w:pPr>
+  </w:style>
+  <w:style w:type="character" w:customStyle="1" w:styleId="FooterChar">
+    <w:name w:val="Footer Char"/>
+    <w:basedOn w:val="DefaultParagraphFont"/>
+    <w:link w:val="Footer"/>
+    <w:uiPriority w:val="99"/>
+    <w:rsid w:val="00B450AE"/>
+  </w:style>
+  <w:style w:type="character" w:customStyle="1" w:styleId="Heading2Char">
+    <w:name w:val="Heading 2 Char"/>
+    <w:basedOn w:val="DefaultParagraphFont"/>
+    <w:link w:val="Heading2"/>
+    <w:uiPriority w:val="9"/>
+    <w:rsid w:val="005A0D56"/>
+    <w:rPr>
+      <w:rFonts w:asciiTheme="majorHAnsi" w:eastAsiaTheme="majorEastAsia" w:hAnsiTheme="majorHAnsi" w:cstheme="majorBidi"/>
+      <w:color w:val="2E74B5" w:themeColor="accent1" w:themeShade="BF"/>
+      <w:sz w:val="26"/>
+      <w:szCs w:val="26"/>
+    </w:rPr>
   </w:style>
 </w:styles>
 </file>

</xml_diff>